<commit_message>
Treinamento FHIR & ajuste templates
</commit_message>
<xml_diff>
--- a/TreinamentoFHIR/Cursos FHIR SH.docx
+++ b/TreinamentoFHIR/Cursos FHIR SH.docx
@@ -60,6 +60,22 @@
           <w:lang w:val="en-US"/>
         </w:rPr>
       </w:pPr>
+    </w:p>
+    <w:p>
+      <w:pPr>
+        <w:rPr>
+          <w:lang w:val="en-US"/>
+        </w:rPr>
+      </w:pPr>
+      <w:hyperlink r:id="rId6" w:history="1">
+        <w:r>
+          <w:rPr>
+            <w:rStyle w:val="Hyperlink"/>
+            <w:lang w:val="en-US"/>
+          </w:rPr>
+          <w:t>https://www.youtube.com/results?search_query=FHIR+shorthand</w:t>
+        </w:r>
+      </w:hyperlink>
     </w:p>
     <w:p>
       <w:pPr>

</xml_diff>